<commit_message>
docs: update docs for version 2.1.1
</commit_message>
<xml_diff>
--- a/AmigaPowerAnalysis.Core/Manual/User Manual.docx
+++ b/AmigaPowerAnalysis.Core/Manual/User Manual.docx
@@ -5,8 +5,8 @@
     <w:p>
       <w:pPr>
         <w:pStyle w:val="Title"/>
-      </w:pPr>
-      <w:bookmarkStart w:id="0" w:name="_Toc128469660"/>
+        <w:outlineLvl w:val="9"/>
+      </w:pPr>
       <w:r>
         <w:t xml:space="preserve">Amiga Power Analysis </w:t>
       </w:r>
@@ -16,12 +16,12 @@
       <w:r>
         <w:t>User Manual</w:t>
       </w:r>
-      <w:bookmarkEnd w:id="0"/>
     </w:p>
     <w:p>
       <w:pPr>
         <w:pStyle w:val="Subtitle"/>
         <w:spacing w:after="0" w:line="360" w:lineRule="auto"/>
+        <w:outlineLvl w:val="9"/>
       </w:pPr>
       <w:r>
         <w:fldChar w:fldCharType="begin"/>
@@ -32,7 +32,6 @@
       <w:r>
         <w:fldChar w:fldCharType="separate"/>
       </w:r>
-      <w:bookmarkStart w:id="1" w:name="_Toc128469661"/>
       <w:r>
         <w:rPr>
           <w:noProof/>
@@ -67,13 +66,12 @@
         <w:t>.</w:t>
       </w:r>
       <w:r>
-        <w:t>0</w:t>
-      </w:r>
-      <w:bookmarkEnd w:id="1"/>
+        <w:t>1</w:t>
+      </w:r>
     </w:p>
     <w:sdt>
       <w:sdtPr>
-        <w:id w:val="1379120542"/>
+        <w:id w:val="-513837834"/>
         <w:docPartObj>
           <w:docPartGallery w:val="Table of Contents"/>
           <w:docPartUnique/>
@@ -102,6 +100,7 @@
           <w:pPr>
             <w:pStyle w:val="TOC1"/>
             <w:tabs>
+              <w:tab w:val="left" w:pos="440"/>
               <w:tab w:val="right" w:leader="dot" w:pos="9062"/>
             </w:tabs>
             <w:rPr>
@@ -120,23 +119,39 @@
           <w:r>
             <w:fldChar w:fldCharType="separate"/>
           </w:r>
-          <w:hyperlink w:anchor="_Toc128469660" w:history="1">
+          <w:hyperlink w:anchor="_Toc128489414" w:history="1">
             <w:r>
               <w:rPr>
                 <w:rStyle w:val="Hyperlink"/>
                 <w:noProof/>
               </w:rPr>
-              <w:t>Amiga Power Analysis  Tool - User Manual</w:t>
-            </w:r>
-            <w:r>
-              <w:rPr>
-                <w:noProof/>
-                <w:webHidden/>
+              <w:t>1</w:t>
+            </w:r>
+            <w:r>
+              <w:rPr>
+                <w:rFonts w:asciiTheme="minorHAnsi" w:hAnsiTheme="minorHAnsi"/>
+                <w:noProof/>
+                <w:szCs w:val="22"/>
+                <w:lang w:val="en-US"/>
               </w:rPr>
               <w:tab/>
             </w:r>
             <w:r>
               <w:rPr>
+                <w:rStyle w:val="Hyperlink"/>
+                <w:noProof/>
+              </w:rPr>
+              <w:t>Introduction</w:t>
+            </w:r>
+            <w:r>
+              <w:rPr>
+                <w:noProof/>
+                <w:webHidden/>
+              </w:rPr>
+              <w:tab/>
+            </w:r>
+            <w:r>
+              <w:rPr>
                 <w:noProof/>
                 <w:webHidden/>
               </w:rPr>
@@ -147,7 +162,7 @@
                 <w:noProof/>
                 <w:webHidden/>
               </w:rPr>
-              <w:instrText xml:space="preserve"> PAGEREF _Toc128469660 \h </w:instrText>
+              <w:instrText xml:space="preserve"> PAGEREF _Toc128489414 \h </w:instrText>
             </w:r>
             <w:r>
               <w:rPr>
@@ -167,78 +182,7 @@
                 <w:noProof/>
                 <w:webHidden/>
               </w:rPr>
-              <w:t>1</w:t>
-            </w:r>
-            <w:r>
-              <w:rPr>
-                <w:noProof/>
-                <w:webHidden/>
-              </w:rPr>
-              <w:fldChar w:fldCharType="end"/>
-            </w:r>
-          </w:hyperlink>
-        </w:p>
-        <w:p>
-          <w:pPr>
-            <w:pStyle w:val="TOC2"/>
-            <w:tabs>
-              <w:tab w:val="right" w:leader="dot" w:pos="9062"/>
-            </w:tabs>
-            <w:rPr>
-              <w:rFonts w:asciiTheme="minorHAnsi" w:hAnsiTheme="minorHAnsi"/>
-              <w:noProof/>
-              <w:szCs w:val="22"/>
-              <w:lang w:val="en-US"/>
-            </w:rPr>
-          </w:pPr>
-          <w:hyperlink w:anchor="_Toc128469661" w:history="1">
-            <w:r>
-              <w:rPr>
-                <w:rStyle w:val="Hyperlink"/>
-                <w:noProof/>
-              </w:rPr>
-              <w:t>28 February 2023 – Amiga Power Analysis Version 2.1.0</w:t>
-            </w:r>
-            <w:r>
-              <w:rPr>
-                <w:noProof/>
-                <w:webHidden/>
-              </w:rPr>
-              <w:tab/>
-            </w:r>
-            <w:r>
-              <w:rPr>
-                <w:noProof/>
-                <w:webHidden/>
-              </w:rPr>
-              <w:fldChar w:fldCharType="begin"/>
-            </w:r>
-            <w:r>
-              <w:rPr>
-                <w:noProof/>
-                <w:webHidden/>
-              </w:rPr>
-              <w:instrText xml:space="preserve"> PAGEREF _Toc128469661 \h </w:instrText>
-            </w:r>
-            <w:r>
-              <w:rPr>
-                <w:noProof/>
-                <w:webHidden/>
-              </w:rPr>
-            </w:r>
-            <w:r>
-              <w:rPr>
-                <w:noProof/>
-                <w:webHidden/>
-              </w:rPr>
-              <w:fldChar w:fldCharType="separate"/>
-            </w:r>
-            <w:r>
-              <w:rPr>
-                <w:noProof/>
-                <w:webHidden/>
-              </w:rPr>
-              <w:t>1</w:t>
+              <w:t>2</w:t>
             </w:r>
             <w:r>
               <w:rPr>
@@ -263,13 +207,13 @@
               <w:lang w:val="en-US"/>
             </w:rPr>
           </w:pPr>
-          <w:hyperlink w:anchor="_Toc128469662" w:history="1">
+          <w:hyperlink w:anchor="_Toc128489415" w:history="1">
             <w:r>
               <w:rPr>
                 <w:rStyle w:val="Hyperlink"/>
                 <w:noProof/>
               </w:rPr>
-              <w:t>1</w:t>
+              <w:t>2</w:t>
             </w:r>
             <w:r>
               <w:rPr>
@@ -285,7 +229,7 @@
                 <w:rStyle w:val="Hyperlink"/>
                 <w:noProof/>
               </w:rPr>
-              <w:t>Introduction</w:t>
+              <w:t>Installation instructions</w:t>
             </w:r>
             <w:r>
               <w:rPr>
@@ -306,7 +250,7 @@
                 <w:noProof/>
                 <w:webHidden/>
               </w:rPr>
-              <w:instrText xml:space="preserve"> PAGEREF _Toc128469662 \h </w:instrText>
+              <w:instrText xml:space="preserve"> PAGEREF _Toc128489415 \h </w:instrText>
             </w:r>
             <w:r>
               <w:rPr>
@@ -326,7 +270,183 @@
                 <w:noProof/>
                 <w:webHidden/>
               </w:rPr>
-              <w:t>2</w:t>
+              <w:t>3</w:t>
+            </w:r>
+            <w:r>
+              <w:rPr>
+                <w:noProof/>
+                <w:webHidden/>
+              </w:rPr>
+              <w:fldChar w:fldCharType="end"/>
+            </w:r>
+          </w:hyperlink>
+        </w:p>
+        <w:p>
+          <w:pPr>
+            <w:pStyle w:val="TOC2"/>
+            <w:tabs>
+              <w:tab w:val="left" w:pos="880"/>
+              <w:tab w:val="right" w:leader="dot" w:pos="9062"/>
+            </w:tabs>
+            <w:rPr>
+              <w:rFonts w:asciiTheme="minorHAnsi" w:hAnsiTheme="minorHAnsi"/>
+              <w:noProof/>
+              <w:szCs w:val="22"/>
+              <w:lang w:val="en-US"/>
+            </w:rPr>
+          </w:pPr>
+          <w:hyperlink w:anchor="_Toc128489416" w:history="1">
+            <w:r>
+              <w:rPr>
+                <w:rStyle w:val="Hyperlink"/>
+                <w:noProof/>
+              </w:rPr>
+              <w:t>2.1</w:t>
+            </w:r>
+            <w:r>
+              <w:rPr>
+                <w:rFonts w:asciiTheme="minorHAnsi" w:hAnsiTheme="minorHAnsi"/>
+                <w:noProof/>
+                <w:szCs w:val="22"/>
+                <w:lang w:val="en-US"/>
+              </w:rPr>
+              <w:tab/>
+            </w:r>
+            <w:r>
+              <w:rPr>
+                <w:rStyle w:val="Hyperlink"/>
+                <w:noProof/>
+              </w:rPr>
+              <w:t>Prerequisites</w:t>
+            </w:r>
+            <w:r>
+              <w:rPr>
+                <w:noProof/>
+                <w:webHidden/>
+              </w:rPr>
+              <w:tab/>
+            </w:r>
+            <w:r>
+              <w:rPr>
+                <w:noProof/>
+                <w:webHidden/>
+              </w:rPr>
+              <w:fldChar w:fldCharType="begin"/>
+            </w:r>
+            <w:r>
+              <w:rPr>
+                <w:noProof/>
+                <w:webHidden/>
+              </w:rPr>
+              <w:instrText xml:space="preserve"> PAGEREF _Toc128489416 \h </w:instrText>
+            </w:r>
+            <w:r>
+              <w:rPr>
+                <w:noProof/>
+                <w:webHidden/>
+              </w:rPr>
+            </w:r>
+            <w:r>
+              <w:rPr>
+                <w:noProof/>
+                <w:webHidden/>
+              </w:rPr>
+              <w:fldChar w:fldCharType="separate"/>
+            </w:r>
+            <w:r>
+              <w:rPr>
+                <w:noProof/>
+                <w:webHidden/>
+              </w:rPr>
+              <w:t>3</w:t>
+            </w:r>
+            <w:r>
+              <w:rPr>
+                <w:noProof/>
+                <w:webHidden/>
+              </w:rPr>
+              <w:fldChar w:fldCharType="end"/>
+            </w:r>
+          </w:hyperlink>
+        </w:p>
+        <w:p>
+          <w:pPr>
+            <w:pStyle w:val="TOC2"/>
+            <w:tabs>
+              <w:tab w:val="left" w:pos="880"/>
+              <w:tab w:val="right" w:leader="dot" w:pos="9062"/>
+            </w:tabs>
+            <w:rPr>
+              <w:rFonts w:asciiTheme="minorHAnsi" w:hAnsiTheme="minorHAnsi"/>
+              <w:noProof/>
+              <w:szCs w:val="22"/>
+              <w:lang w:val="en-US"/>
+            </w:rPr>
+          </w:pPr>
+          <w:hyperlink w:anchor="_Toc128489417" w:history="1">
+            <w:r>
+              <w:rPr>
+                <w:rStyle w:val="Hyperlink"/>
+                <w:noProof/>
+              </w:rPr>
+              <w:t>2.2</w:t>
+            </w:r>
+            <w:r>
+              <w:rPr>
+                <w:rFonts w:asciiTheme="minorHAnsi" w:hAnsiTheme="minorHAnsi"/>
+                <w:noProof/>
+                <w:szCs w:val="22"/>
+                <w:lang w:val="en-US"/>
+              </w:rPr>
+              <w:tab/>
+            </w:r>
+            <w:r>
+              <w:rPr>
+                <w:rStyle w:val="Hyperlink"/>
+                <w:noProof/>
+              </w:rPr>
+              <w:t>Installation Steps</w:t>
+            </w:r>
+            <w:r>
+              <w:rPr>
+                <w:noProof/>
+                <w:webHidden/>
+              </w:rPr>
+              <w:tab/>
+            </w:r>
+            <w:r>
+              <w:rPr>
+                <w:noProof/>
+                <w:webHidden/>
+              </w:rPr>
+              <w:fldChar w:fldCharType="begin"/>
+            </w:r>
+            <w:r>
+              <w:rPr>
+                <w:noProof/>
+                <w:webHidden/>
+              </w:rPr>
+              <w:instrText xml:space="preserve"> PAGEREF _Toc128489417 \h </w:instrText>
+            </w:r>
+            <w:r>
+              <w:rPr>
+                <w:noProof/>
+                <w:webHidden/>
+              </w:rPr>
+            </w:r>
+            <w:r>
+              <w:rPr>
+                <w:noProof/>
+                <w:webHidden/>
+              </w:rPr>
+              <w:fldChar w:fldCharType="separate"/>
+            </w:r>
+            <w:r>
+              <w:rPr>
+                <w:noProof/>
+                <w:webHidden/>
+              </w:rPr>
+              <w:t>3</w:t>
             </w:r>
             <w:r>
               <w:rPr>
@@ -351,13 +471,13 @@
               <w:lang w:val="en-US"/>
             </w:rPr>
           </w:pPr>
-          <w:hyperlink w:anchor="_Toc128469663" w:history="1">
+          <w:hyperlink w:anchor="_Toc128489418" w:history="1">
             <w:r>
               <w:rPr>
                 <w:rStyle w:val="Hyperlink"/>
                 <w:noProof/>
               </w:rPr>
-              <w:t>2</w:t>
+              <w:t>3</w:t>
             </w:r>
             <w:r>
               <w:rPr>
@@ -373,7 +493,7 @@
                 <w:rStyle w:val="Hyperlink"/>
                 <w:noProof/>
               </w:rPr>
-              <w:t>Installation instructions</w:t>
+              <w:t>Using the software</w:t>
             </w:r>
             <w:r>
               <w:rPr>
@@ -394,7 +514,7 @@
                 <w:noProof/>
                 <w:webHidden/>
               </w:rPr>
-              <w:instrText xml:space="preserve"> PAGEREF _Toc128469663 \h </w:instrText>
+              <w:instrText xml:space="preserve"> PAGEREF _Toc128489418 \h </w:instrText>
             </w:r>
             <w:r>
               <w:rPr>
@@ -414,7 +534,7 @@
                 <w:noProof/>
                 <w:webHidden/>
               </w:rPr>
-              <w:t>3</w:t>
+              <w:t>4</w:t>
             </w:r>
             <w:r>
               <w:rPr>
@@ -439,13 +559,13 @@
               <w:lang w:val="en-US"/>
             </w:rPr>
           </w:pPr>
-          <w:hyperlink w:anchor="_Toc128469664" w:history="1">
+          <w:hyperlink w:anchor="_Toc128489419" w:history="1">
             <w:r>
               <w:rPr>
                 <w:rStyle w:val="Hyperlink"/>
                 <w:noProof/>
               </w:rPr>
-              <w:t>2.1</w:t>
+              <w:t>3.1</w:t>
             </w:r>
             <w:r>
               <w:rPr>
@@ -461,7 +581,7 @@
                 <w:rStyle w:val="Hyperlink"/>
                 <w:noProof/>
               </w:rPr>
-              <w:t>Prerequisites</w:t>
+              <w:t>Endpoints</w:t>
             </w:r>
             <w:r>
               <w:rPr>
@@ -482,7 +602,7 @@
                 <w:noProof/>
                 <w:webHidden/>
               </w:rPr>
-              <w:instrText xml:space="preserve"> PAGEREF _Toc128469664 \h </w:instrText>
+              <w:instrText xml:space="preserve"> PAGEREF _Toc128489419 \h </w:instrText>
             </w:r>
             <w:r>
               <w:rPr>
@@ -502,7 +622,7 @@
                 <w:noProof/>
                 <w:webHidden/>
               </w:rPr>
-              <w:t>3</w:t>
+              <w:t>4</w:t>
             </w:r>
             <w:r>
               <w:rPr>
@@ -527,13 +647,13 @@
               <w:lang w:val="en-US"/>
             </w:rPr>
           </w:pPr>
-          <w:hyperlink w:anchor="_Toc128469665" w:history="1">
+          <w:hyperlink w:anchor="_Toc128489420" w:history="1">
             <w:r>
               <w:rPr>
                 <w:rStyle w:val="Hyperlink"/>
                 <w:noProof/>
               </w:rPr>
-              <w:t>2.2</w:t>
+              <w:t>3.2</w:t>
             </w:r>
             <w:r>
               <w:rPr>
@@ -549,7 +669,7 @@
                 <w:rStyle w:val="Hyperlink"/>
                 <w:noProof/>
               </w:rPr>
-              <w:t>Installation Steps</w:t>
+              <w:t>Endpoints data</w:t>
             </w:r>
             <w:r>
               <w:rPr>
@@ -570,7 +690,7 @@
                 <w:noProof/>
                 <w:webHidden/>
               </w:rPr>
-              <w:instrText xml:space="preserve"> PAGEREF _Toc128469665 \h </w:instrText>
+              <w:instrText xml:space="preserve"> PAGEREF _Toc128489420 \h </w:instrText>
             </w:r>
             <w:r>
               <w:rPr>
@@ -590,7 +710,887 @@
                 <w:noProof/>
                 <w:webHidden/>
               </w:rPr>
-              <w:t>3</w:t>
+              <w:t>6</w:t>
+            </w:r>
+            <w:r>
+              <w:rPr>
+                <w:noProof/>
+                <w:webHidden/>
+              </w:rPr>
+              <w:fldChar w:fldCharType="end"/>
+            </w:r>
+          </w:hyperlink>
+        </w:p>
+        <w:p>
+          <w:pPr>
+            <w:pStyle w:val="TOC2"/>
+            <w:tabs>
+              <w:tab w:val="left" w:pos="880"/>
+              <w:tab w:val="right" w:leader="dot" w:pos="9062"/>
+            </w:tabs>
+            <w:rPr>
+              <w:rFonts w:asciiTheme="minorHAnsi" w:hAnsiTheme="minorHAnsi"/>
+              <w:noProof/>
+              <w:szCs w:val="22"/>
+              <w:lang w:val="en-US"/>
+            </w:rPr>
+          </w:pPr>
+          <w:hyperlink w:anchor="_Toc128489421" w:history="1">
+            <w:r>
+              <w:rPr>
+                <w:rStyle w:val="Hyperlink"/>
+                <w:noProof/>
+              </w:rPr>
+              <w:t>3.3</w:t>
+            </w:r>
+            <w:r>
+              <w:rPr>
+                <w:rFonts w:asciiTheme="minorHAnsi" w:hAnsiTheme="minorHAnsi"/>
+                <w:noProof/>
+                <w:szCs w:val="22"/>
+                <w:lang w:val="en-US"/>
+              </w:rPr>
+              <w:tab/>
+            </w:r>
+            <w:r>
+              <w:rPr>
+                <w:rStyle w:val="Hyperlink"/>
+                <w:noProof/>
+              </w:rPr>
+              <w:t>Factors</w:t>
+            </w:r>
+            <w:r>
+              <w:rPr>
+                <w:noProof/>
+                <w:webHidden/>
+              </w:rPr>
+              <w:tab/>
+            </w:r>
+            <w:r>
+              <w:rPr>
+                <w:noProof/>
+                <w:webHidden/>
+              </w:rPr>
+              <w:fldChar w:fldCharType="begin"/>
+            </w:r>
+            <w:r>
+              <w:rPr>
+                <w:noProof/>
+                <w:webHidden/>
+              </w:rPr>
+              <w:instrText xml:space="preserve"> PAGEREF _Toc128489421 \h </w:instrText>
+            </w:r>
+            <w:r>
+              <w:rPr>
+                <w:noProof/>
+                <w:webHidden/>
+              </w:rPr>
+            </w:r>
+            <w:r>
+              <w:rPr>
+                <w:noProof/>
+                <w:webHidden/>
+              </w:rPr>
+              <w:fldChar w:fldCharType="separate"/>
+            </w:r>
+            <w:r>
+              <w:rPr>
+                <w:noProof/>
+                <w:webHidden/>
+              </w:rPr>
+              <w:t>7</w:t>
+            </w:r>
+            <w:r>
+              <w:rPr>
+                <w:noProof/>
+                <w:webHidden/>
+              </w:rPr>
+              <w:fldChar w:fldCharType="end"/>
+            </w:r>
+          </w:hyperlink>
+        </w:p>
+        <w:p>
+          <w:pPr>
+            <w:pStyle w:val="TOC2"/>
+            <w:tabs>
+              <w:tab w:val="left" w:pos="880"/>
+              <w:tab w:val="right" w:leader="dot" w:pos="9062"/>
+            </w:tabs>
+            <w:rPr>
+              <w:rFonts w:asciiTheme="minorHAnsi" w:hAnsiTheme="minorHAnsi"/>
+              <w:noProof/>
+              <w:szCs w:val="22"/>
+              <w:lang w:val="en-US"/>
+            </w:rPr>
+          </w:pPr>
+          <w:hyperlink w:anchor="_Toc128489422" w:history="1">
+            <w:r>
+              <w:rPr>
+                <w:rStyle w:val="Hyperlink"/>
+                <w:noProof/>
+              </w:rPr>
+              <w:t>3.4</w:t>
+            </w:r>
+            <w:r>
+              <w:rPr>
+                <w:rFonts w:asciiTheme="minorHAnsi" w:hAnsiTheme="minorHAnsi"/>
+                <w:noProof/>
+                <w:szCs w:val="22"/>
+                <w:lang w:val="en-US"/>
+              </w:rPr>
+              <w:tab/>
+            </w:r>
+            <w:r>
+              <w:rPr>
+                <w:rStyle w:val="Hyperlink"/>
+                <w:noProof/>
+              </w:rPr>
+              <w:t>Design</w:t>
+            </w:r>
+            <w:r>
+              <w:rPr>
+                <w:noProof/>
+                <w:webHidden/>
+              </w:rPr>
+              <w:tab/>
+            </w:r>
+            <w:r>
+              <w:rPr>
+                <w:noProof/>
+                <w:webHidden/>
+              </w:rPr>
+              <w:fldChar w:fldCharType="begin"/>
+            </w:r>
+            <w:r>
+              <w:rPr>
+                <w:noProof/>
+                <w:webHidden/>
+              </w:rPr>
+              <w:instrText xml:space="preserve"> PAGEREF _Toc128489422 \h </w:instrText>
+            </w:r>
+            <w:r>
+              <w:rPr>
+                <w:noProof/>
+                <w:webHidden/>
+              </w:rPr>
+            </w:r>
+            <w:r>
+              <w:rPr>
+                <w:noProof/>
+                <w:webHidden/>
+              </w:rPr>
+              <w:fldChar w:fldCharType="separate"/>
+            </w:r>
+            <w:r>
+              <w:rPr>
+                <w:noProof/>
+                <w:webHidden/>
+              </w:rPr>
+              <w:t>7</w:t>
+            </w:r>
+            <w:r>
+              <w:rPr>
+                <w:noProof/>
+                <w:webHidden/>
+              </w:rPr>
+              <w:fldChar w:fldCharType="end"/>
+            </w:r>
+          </w:hyperlink>
+        </w:p>
+        <w:p>
+          <w:pPr>
+            <w:pStyle w:val="TOC2"/>
+            <w:tabs>
+              <w:tab w:val="left" w:pos="880"/>
+              <w:tab w:val="right" w:leader="dot" w:pos="9062"/>
+            </w:tabs>
+            <w:rPr>
+              <w:rFonts w:asciiTheme="minorHAnsi" w:hAnsiTheme="minorHAnsi"/>
+              <w:noProof/>
+              <w:szCs w:val="22"/>
+              <w:lang w:val="en-US"/>
+            </w:rPr>
+          </w:pPr>
+          <w:hyperlink w:anchor="_Toc128489423" w:history="1">
+            <w:r>
+              <w:rPr>
+                <w:rStyle w:val="Hyperlink"/>
+                <w:noProof/>
+              </w:rPr>
+              <w:t>3.5</w:t>
+            </w:r>
+            <w:r>
+              <w:rPr>
+                <w:rFonts w:asciiTheme="minorHAnsi" w:hAnsiTheme="minorHAnsi"/>
+                <w:noProof/>
+                <w:szCs w:val="22"/>
+                <w:lang w:val="en-US"/>
+              </w:rPr>
+              <w:tab/>
+            </w:r>
+            <w:r>
+              <w:rPr>
+                <w:rStyle w:val="Hyperlink"/>
+                <w:noProof/>
+              </w:rPr>
+              <w:t>Define comparisons</w:t>
+            </w:r>
+            <w:r>
+              <w:rPr>
+                <w:noProof/>
+                <w:webHidden/>
+              </w:rPr>
+              <w:tab/>
+            </w:r>
+            <w:r>
+              <w:rPr>
+                <w:noProof/>
+                <w:webHidden/>
+              </w:rPr>
+              <w:fldChar w:fldCharType="begin"/>
+            </w:r>
+            <w:r>
+              <w:rPr>
+                <w:noProof/>
+                <w:webHidden/>
+              </w:rPr>
+              <w:instrText xml:space="preserve"> PAGEREF _Toc128489423 \h </w:instrText>
+            </w:r>
+            <w:r>
+              <w:rPr>
+                <w:noProof/>
+                <w:webHidden/>
+              </w:rPr>
+            </w:r>
+            <w:r>
+              <w:rPr>
+                <w:noProof/>
+                <w:webHidden/>
+              </w:rPr>
+              <w:fldChar w:fldCharType="separate"/>
+            </w:r>
+            <w:r>
+              <w:rPr>
+                <w:noProof/>
+                <w:webHidden/>
+              </w:rPr>
+              <w:t>8</w:t>
+            </w:r>
+            <w:r>
+              <w:rPr>
+                <w:noProof/>
+                <w:webHidden/>
+              </w:rPr>
+              <w:fldChar w:fldCharType="end"/>
+            </w:r>
+          </w:hyperlink>
+        </w:p>
+        <w:p>
+          <w:pPr>
+            <w:pStyle w:val="TOC2"/>
+            <w:tabs>
+              <w:tab w:val="left" w:pos="880"/>
+              <w:tab w:val="right" w:leader="dot" w:pos="9062"/>
+            </w:tabs>
+            <w:rPr>
+              <w:rFonts w:asciiTheme="minorHAnsi" w:hAnsiTheme="minorHAnsi"/>
+              <w:noProof/>
+              <w:szCs w:val="22"/>
+              <w:lang w:val="en-US"/>
+            </w:rPr>
+          </w:pPr>
+          <w:hyperlink w:anchor="_Toc128489424" w:history="1">
+            <w:r>
+              <w:rPr>
+                <w:rStyle w:val="Hyperlink"/>
+                <w:noProof/>
+              </w:rPr>
+              <w:t>3.6</w:t>
+            </w:r>
+            <w:r>
+              <w:rPr>
+                <w:rFonts w:asciiTheme="minorHAnsi" w:hAnsiTheme="minorHAnsi"/>
+                <w:noProof/>
+                <w:szCs w:val="22"/>
+                <w:lang w:val="en-US"/>
+              </w:rPr>
+              <w:tab/>
+            </w:r>
+            <w:r>
+              <w:rPr>
+                <w:rStyle w:val="Hyperlink"/>
+                <w:noProof/>
+              </w:rPr>
+              <w:t>Define comparisons per endpoint</w:t>
+            </w:r>
+            <w:r>
+              <w:rPr>
+                <w:noProof/>
+                <w:webHidden/>
+              </w:rPr>
+              <w:tab/>
+            </w:r>
+            <w:r>
+              <w:rPr>
+                <w:noProof/>
+                <w:webHidden/>
+              </w:rPr>
+              <w:fldChar w:fldCharType="begin"/>
+            </w:r>
+            <w:r>
+              <w:rPr>
+                <w:noProof/>
+                <w:webHidden/>
+              </w:rPr>
+              <w:instrText xml:space="preserve"> PAGEREF _Toc128489424 \h </w:instrText>
+            </w:r>
+            <w:r>
+              <w:rPr>
+                <w:noProof/>
+                <w:webHidden/>
+              </w:rPr>
+            </w:r>
+            <w:r>
+              <w:rPr>
+                <w:noProof/>
+                <w:webHidden/>
+              </w:rPr>
+              <w:fldChar w:fldCharType="separate"/>
+            </w:r>
+            <w:r>
+              <w:rPr>
+                <w:noProof/>
+                <w:webHidden/>
+              </w:rPr>
+              <w:t>8</w:t>
+            </w:r>
+            <w:r>
+              <w:rPr>
+                <w:noProof/>
+                <w:webHidden/>
+              </w:rPr>
+              <w:fldChar w:fldCharType="end"/>
+            </w:r>
+          </w:hyperlink>
+        </w:p>
+        <w:p>
+          <w:pPr>
+            <w:pStyle w:val="TOC2"/>
+            <w:tabs>
+              <w:tab w:val="left" w:pos="880"/>
+              <w:tab w:val="right" w:leader="dot" w:pos="9062"/>
+            </w:tabs>
+            <w:rPr>
+              <w:rFonts w:asciiTheme="minorHAnsi" w:hAnsiTheme="minorHAnsi"/>
+              <w:noProof/>
+              <w:szCs w:val="22"/>
+              <w:lang w:val="en-US"/>
+            </w:rPr>
+          </w:pPr>
+          <w:hyperlink w:anchor="_Toc128489425" w:history="1">
+            <w:r>
+              <w:rPr>
+                <w:rStyle w:val="Hyperlink"/>
+                <w:noProof/>
+              </w:rPr>
+              <w:t>3.7</w:t>
+            </w:r>
+            <w:r>
+              <w:rPr>
+                <w:rFonts w:asciiTheme="minorHAnsi" w:hAnsiTheme="minorHAnsi"/>
+                <w:noProof/>
+                <w:szCs w:val="22"/>
+                <w:lang w:val="en-US"/>
+              </w:rPr>
+              <w:tab/>
+            </w:r>
+            <w:r>
+              <w:rPr>
+                <w:rStyle w:val="Hyperlink"/>
+                <w:noProof/>
+              </w:rPr>
+              <w:t>Additional means</w:t>
+            </w:r>
+            <w:r>
+              <w:rPr>
+                <w:noProof/>
+                <w:webHidden/>
+              </w:rPr>
+              <w:tab/>
+            </w:r>
+            <w:r>
+              <w:rPr>
+                <w:noProof/>
+                <w:webHidden/>
+              </w:rPr>
+              <w:fldChar w:fldCharType="begin"/>
+            </w:r>
+            <w:r>
+              <w:rPr>
+                <w:noProof/>
+                <w:webHidden/>
+              </w:rPr>
+              <w:instrText xml:space="preserve"> PAGEREF _Toc128489425 \h </w:instrText>
+            </w:r>
+            <w:r>
+              <w:rPr>
+                <w:noProof/>
+                <w:webHidden/>
+              </w:rPr>
+            </w:r>
+            <w:r>
+              <w:rPr>
+                <w:noProof/>
+                <w:webHidden/>
+              </w:rPr>
+              <w:fldChar w:fldCharType="separate"/>
+            </w:r>
+            <w:r>
+              <w:rPr>
+                <w:noProof/>
+                <w:webHidden/>
+              </w:rPr>
+              <w:t>9</w:t>
+            </w:r>
+            <w:r>
+              <w:rPr>
+                <w:noProof/>
+                <w:webHidden/>
+              </w:rPr>
+              <w:fldChar w:fldCharType="end"/>
+            </w:r>
+          </w:hyperlink>
+        </w:p>
+        <w:p>
+          <w:pPr>
+            <w:pStyle w:val="TOC2"/>
+            <w:tabs>
+              <w:tab w:val="left" w:pos="880"/>
+              <w:tab w:val="right" w:leader="dot" w:pos="9062"/>
+            </w:tabs>
+            <w:rPr>
+              <w:rFonts w:asciiTheme="minorHAnsi" w:hAnsiTheme="minorHAnsi"/>
+              <w:noProof/>
+              <w:szCs w:val="22"/>
+              <w:lang w:val="en-US"/>
+            </w:rPr>
+          </w:pPr>
+          <w:hyperlink w:anchor="_Toc128489426" w:history="1">
+            <w:r>
+              <w:rPr>
+                <w:rStyle w:val="Hyperlink"/>
+                <w:noProof/>
+              </w:rPr>
+              <w:t>3.8</w:t>
+            </w:r>
+            <w:r>
+              <w:rPr>
+                <w:rFonts w:asciiTheme="minorHAnsi" w:hAnsiTheme="minorHAnsi"/>
+                <w:noProof/>
+                <w:szCs w:val="22"/>
+                <w:lang w:val="en-US"/>
+              </w:rPr>
+              <w:tab/>
+            </w:r>
+            <w:r>
+              <w:rPr>
+                <w:rStyle w:val="Hyperlink"/>
+                <w:noProof/>
+              </w:rPr>
+              <w:t>Block modifiers</w:t>
+            </w:r>
+            <w:r>
+              <w:rPr>
+                <w:noProof/>
+                <w:webHidden/>
+              </w:rPr>
+              <w:tab/>
+            </w:r>
+            <w:r>
+              <w:rPr>
+                <w:noProof/>
+                <w:webHidden/>
+              </w:rPr>
+              <w:fldChar w:fldCharType="begin"/>
+            </w:r>
+            <w:r>
+              <w:rPr>
+                <w:noProof/>
+                <w:webHidden/>
+              </w:rPr>
+              <w:instrText xml:space="preserve"> PAGEREF _Toc128489426 \h </w:instrText>
+            </w:r>
+            <w:r>
+              <w:rPr>
+                <w:noProof/>
+                <w:webHidden/>
+              </w:rPr>
+            </w:r>
+            <w:r>
+              <w:rPr>
+                <w:noProof/>
+                <w:webHidden/>
+              </w:rPr>
+              <w:fldChar w:fldCharType="separate"/>
+            </w:r>
+            <w:r>
+              <w:rPr>
+                <w:noProof/>
+                <w:webHidden/>
+              </w:rPr>
+              <w:t>10</w:t>
+            </w:r>
+            <w:r>
+              <w:rPr>
+                <w:noProof/>
+                <w:webHidden/>
+              </w:rPr>
+              <w:fldChar w:fldCharType="end"/>
+            </w:r>
+          </w:hyperlink>
+        </w:p>
+        <w:p>
+          <w:pPr>
+            <w:pStyle w:val="TOC2"/>
+            <w:tabs>
+              <w:tab w:val="left" w:pos="880"/>
+              <w:tab w:val="right" w:leader="dot" w:pos="9062"/>
+            </w:tabs>
+            <w:rPr>
+              <w:rFonts w:asciiTheme="minorHAnsi" w:hAnsiTheme="minorHAnsi"/>
+              <w:noProof/>
+              <w:szCs w:val="22"/>
+              <w:lang w:val="en-US"/>
+            </w:rPr>
+          </w:pPr>
+          <w:hyperlink w:anchor="_Toc128489427" w:history="1">
+            <w:r>
+              <w:rPr>
+                <w:rStyle w:val="Hyperlink"/>
+                <w:noProof/>
+              </w:rPr>
+              <w:t>3.9</w:t>
+            </w:r>
+            <w:r>
+              <w:rPr>
+                <w:rFonts w:asciiTheme="minorHAnsi" w:hAnsiTheme="minorHAnsi"/>
+                <w:noProof/>
+                <w:szCs w:val="22"/>
+                <w:lang w:val="en-US"/>
+              </w:rPr>
+              <w:tab/>
+            </w:r>
+            <w:r>
+              <w:rPr>
+                <w:rStyle w:val="Hyperlink"/>
+                <w:noProof/>
+              </w:rPr>
+              <w:t>Analysis</w:t>
+            </w:r>
+            <w:r>
+              <w:rPr>
+                <w:noProof/>
+                <w:webHidden/>
+              </w:rPr>
+              <w:tab/>
+            </w:r>
+            <w:r>
+              <w:rPr>
+                <w:noProof/>
+                <w:webHidden/>
+              </w:rPr>
+              <w:fldChar w:fldCharType="begin"/>
+            </w:r>
+            <w:r>
+              <w:rPr>
+                <w:noProof/>
+                <w:webHidden/>
+              </w:rPr>
+              <w:instrText xml:space="preserve"> PAGEREF _Toc128489427 \h </w:instrText>
+            </w:r>
+            <w:r>
+              <w:rPr>
+                <w:noProof/>
+                <w:webHidden/>
+              </w:rPr>
+            </w:r>
+            <w:r>
+              <w:rPr>
+                <w:noProof/>
+                <w:webHidden/>
+              </w:rPr>
+              <w:fldChar w:fldCharType="separate"/>
+            </w:r>
+            <w:r>
+              <w:rPr>
+                <w:noProof/>
+                <w:webHidden/>
+              </w:rPr>
+              <w:t>11</w:t>
+            </w:r>
+            <w:r>
+              <w:rPr>
+                <w:noProof/>
+                <w:webHidden/>
+              </w:rPr>
+              <w:fldChar w:fldCharType="end"/>
+            </w:r>
+          </w:hyperlink>
+        </w:p>
+        <w:p>
+          <w:pPr>
+            <w:pStyle w:val="TOC2"/>
+            <w:tabs>
+              <w:tab w:val="left" w:pos="880"/>
+              <w:tab w:val="right" w:leader="dot" w:pos="9062"/>
+            </w:tabs>
+            <w:rPr>
+              <w:rFonts w:asciiTheme="minorHAnsi" w:hAnsiTheme="minorHAnsi"/>
+              <w:noProof/>
+              <w:szCs w:val="22"/>
+              <w:lang w:val="en-US"/>
+            </w:rPr>
+          </w:pPr>
+          <w:hyperlink w:anchor="_Toc128489428" w:history="1">
+            <w:r>
+              <w:rPr>
+                <w:rStyle w:val="Hyperlink"/>
+                <w:noProof/>
+              </w:rPr>
+              <w:t>3.10</w:t>
+            </w:r>
+            <w:r>
+              <w:rPr>
+                <w:rFonts w:asciiTheme="minorHAnsi" w:hAnsiTheme="minorHAnsi"/>
+                <w:noProof/>
+                <w:szCs w:val="22"/>
+                <w:lang w:val="en-US"/>
+              </w:rPr>
+              <w:tab/>
+            </w:r>
+            <w:r>
+              <w:rPr>
+                <w:rStyle w:val="Hyperlink"/>
+                <w:noProof/>
+              </w:rPr>
+              <w:t>Output</w:t>
+            </w:r>
+            <w:r>
+              <w:rPr>
+                <w:noProof/>
+                <w:webHidden/>
+              </w:rPr>
+              <w:tab/>
+            </w:r>
+            <w:r>
+              <w:rPr>
+                <w:noProof/>
+                <w:webHidden/>
+              </w:rPr>
+              <w:fldChar w:fldCharType="begin"/>
+            </w:r>
+            <w:r>
+              <w:rPr>
+                <w:noProof/>
+                <w:webHidden/>
+              </w:rPr>
+              <w:instrText xml:space="preserve"> PAGEREF _Toc128489428 \h </w:instrText>
+            </w:r>
+            <w:r>
+              <w:rPr>
+                <w:noProof/>
+                <w:webHidden/>
+              </w:rPr>
+            </w:r>
+            <w:r>
+              <w:rPr>
+                <w:noProof/>
+                <w:webHidden/>
+              </w:rPr>
+              <w:fldChar w:fldCharType="separate"/>
+            </w:r>
+            <w:r>
+              <w:rPr>
+                <w:noProof/>
+                <w:webHidden/>
+              </w:rPr>
+              <w:t>12</w:t>
+            </w:r>
+            <w:r>
+              <w:rPr>
+                <w:noProof/>
+                <w:webHidden/>
+              </w:rPr>
+              <w:fldChar w:fldCharType="end"/>
+            </w:r>
+          </w:hyperlink>
+        </w:p>
+        <w:p>
+          <w:pPr>
+            <w:pStyle w:val="TOC2"/>
+            <w:tabs>
+              <w:tab w:val="left" w:pos="880"/>
+              <w:tab w:val="right" w:leader="dot" w:pos="9062"/>
+            </w:tabs>
+            <w:rPr>
+              <w:rFonts w:asciiTheme="minorHAnsi" w:hAnsiTheme="minorHAnsi"/>
+              <w:noProof/>
+              <w:szCs w:val="22"/>
+              <w:lang w:val="en-US"/>
+            </w:rPr>
+          </w:pPr>
+          <w:hyperlink w:anchor="_Toc128489429" w:history="1">
+            <w:r>
+              <w:rPr>
+                <w:rStyle w:val="Hyperlink"/>
+                <w:noProof/>
+              </w:rPr>
+              <w:t>3.11</w:t>
+            </w:r>
+            <w:r>
+              <w:rPr>
+                <w:rFonts w:asciiTheme="minorHAnsi" w:hAnsiTheme="minorHAnsi"/>
+                <w:noProof/>
+                <w:szCs w:val="22"/>
+                <w:lang w:val="en-US"/>
+              </w:rPr>
+              <w:tab/>
+            </w:r>
+            <w:r>
+              <w:rPr>
+                <w:rStyle w:val="Hyperlink"/>
+                <w:noProof/>
+              </w:rPr>
+              <w:t>Results per comparison</w:t>
+            </w:r>
+            <w:r>
+              <w:rPr>
+                <w:noProof/>
+                <w:webHidden/>
+              </w:rPr>
+              <w:tab/>
+            </w:r>
+            <w:r>
+              <w:rPr>
+                <w:noProof/>
+                <w:webHidden/>
+              </w:rPr>
+              <w:fldChar w:fldCharType="begin"/>
+            </w:r>
+            <w:r>
+              <w:rPr>
+                <w:noProof/>
+                <w:webHidden/>
+              </w:rPr>
+              <w:instrText xml:space="preserve"> PAGEREF _Toc128489429 \h </w:instrText>
+            </w:r>
+            <w:r>
+              <w:rPr>
+                <w:noProof/>
+                <w:webHidden/>
+              </w:rPr>
+            </w:r>
+            <w:r>
+              <w:rPr>
+                <w:noProof/>
+                <w:webHidden/>
+              </w:rPr>
+              <w:fldChar w:fldCharType="separate"/>
+            </w:r>
+            <w:r>
+              <w:rPr>
+                <w:noProof/>
+                <w:webHidden/>
+              </w:rPr>
+              <w:t>12</w:t>
+            </w:r>
+            <w:r>
+              <w:rPr>
+                <w:noProof/>
+                <w:webHidden/>
+              </w:rPr>
+              <w:fldChar w:fldCharType="end"/>
+            </w:r>
+          </w:hyperlink>
+        </w:p>
+        <w:p>
+          <w:pPr>
+            <w:pStyle w:val="TOC2"/>
+            <w:tabs>
+              <w:tab w:val="left" w:pos="880"/>
+              <w:tab w:val="right" w:leader="dot" w:pos="9062"/>
+            </w:tabs>
+            <w:rPr>
+              <w:rFonts w:asciiTheme="minorHAnsi" w:hAnsiTheme="minorHAnsi"/>
+              <w:noProof/>
+              <w:szCs w:val="22"/>
+              <w:lang w:val="en-US"/>
+            </w:rPr>
+          </w:pPr>
+          <w:hyperlink w:anchor="_Toc128489430" w:history="1">
+            <w:r>
+              <w:rPr>
+                <w:rStyle w:val="Hyperlink"/>
+                <w:noProof/>
+              </w:rPr>
+              <w:t>3.12</w:t>
+            </w:r>
+            <w:r>
+              <w:rPr>
+                <w:rFonts w:asciiTheme="minorHAnsi" w:hAnsiTheme="minorHAnsi"/>
+                <w:noProof/>
+                <w:szCs w:val="22"/>
+                <w:lang w:val="en-US"/>
+              </w:rPr>
+              <w:tab/>
+            </w:r>
+            <w:r>
+              <w:rPr>
+                <w:rStyle w:val="Hyperlink"/>
+                <w:noProof/>
+              </w:rPr>
+              <w:t>Combined results</w:t>
+            </w:r>
+            <w:r>
+              <w:rPr>
+                <w:noProof/>
+                <w:webHidden/>
+              </w:rPr>
+              <w:tab/>
+            </w:r>
+            <w:r>
+              <w:rPr>
+                <w:noProof/>
+                <w:webHidden/>
+              </w:rPr>
+              <w:fldChar w:fldCharType="begin"/>
+            </w:r>
+            <w:r>
+              <w:rPr>
+                <w:noProof/>
+                <w:webHidden/>
+              </w:rPr>
+              <w:instrText xml:space="preserve"> PAGEREF _Toc128489430 \h </w:instrText>
+            </w:r>
+            <w:r>
+              <w:rPr>
+                <w:noProof/>
+                <w:webHidden/>
+              </w:rPr>
+            </w:r>
+            <w:r>
+              <w:rPr>
+                <w:noProof/>
+                <w:webHidden/>
+              </w:rPr>
+              <w:fldChar w:fldCharType="separate"/>
+            </w:r>
+            <w:r>
+              <w:rPr>
+                <w:noProof/>
+                <w:webHidden/>
+              </w:rPr>
+              <w:t>13</w:t>
             </w:r>
             <w:r>
               <w:rPr>
@@ -615,13 +1615,13 @@
               <w:lang w:val="en-US"/>
             </w:rPr>
           </w:pPr>
-          <w:hyperlink w:anchor="_Toc128469666" w:history="1">
+          <w:hyperlink w:anchor="_Toc128489431" w:history="1">
             <w:r>
               <w:rPr>
                 <w:rStyle w:val="Hyperlink"/>
                 <w:noProof/>
               </w:rPr>
-              <w:t>3</w:t>
+              <w:t>4</w:t>
             </w:r>
             <w:r>
               <w:rPr>
@@ -637,7 +1637,7 @@
                 <w:rStyle w:val="Hyperlink"/>
                 <w:noProof/>
               </w:rPr>
-              <w:t>Using the software</w:t>
+              <w:t>Troubleshooting</w:t>
             </w:r>
             <w:r>
               <w:rPr>
@@ -658,1151 +1658,7 @@
                 <w:noProof/>
                 <w:webHidden/>
               </w:rPr>
-              <w:instrText xml:space="preserve"> PAGEREF _Toc128469666 \h </w:instrText>
-            </w:r>
-            <w:r>
-              <w:rPr>
-                <w:noProof/>
-                <w:webHidden/>
-              </w:rPr>
-            </w:r>
-            <w:r>
-              <w:rPr>
-                <w:noProof/>
-                <w:webHidden/>
-              </w:rPr>
-              <w:fldChar w:fldCharType="separate"/>
-            </w:r>
-            <w:r>
-              <w:rPr>
-                <w:noProof/>
-                <w:webHidden/>
-              </w:rPr>
-              <w:t>4</w:t>
-            </w:r>
-            <w:r>
-              <w:rPr>
-                <w:noProof/>
-                <w:webHidden/>
-              </w:rPr>
-              <w:fldChar w:fldCharType="end"/>
-            </w:r>
-          </w:hyperlink>
-        </w:p>
-        <w:p>
-          <w:pPr>
-            <w:pStyle w:val="TOC2"/>
-            <w:tabs>
-              <w:tab w:val="left" w:pos="880"/>
-              <w:tab w:val="right" w:leader="dot" w:pos="9062"/>
-            </w:tabs>
-            <w:rPr>
-              <w:rFonts w:asciiTheme="minorHAnsi" w:hAnsiTheme="minorHAnsi"/>
-              <w:noProof/>
-              <w:szCs w:val="22"/>
-              <w:lang w:val="en-US"/>
-            </w:rPr>
-          </w:pPr>
-          <w:hyperlink w:anchor="_Toc128469667" w:history="1">
-            <w:r>
-              <w:rPr>
-                <w:rStyle w:val="Hyperlink"/>
-                <w:noProof/>
-              </w:rPr>
-              <w:t>3.1</w:t>
-            </w:r>
-            <w:r>
-              <w:rPr>
-                <w:rFonts w:asciiTheme="minorHAnsi" w:hAnsiTheme="minorHAnsi"/>
-                <w:noProof/>
-                <w:szCs w:val="22"/>
-                <w:lang w:val="en-US"/>
-              </w:rPr>
-              <w:tab/>
-            </w:r>
-            <w:r>
-              <w:rPr>
-                <w:rStyle w:val="Hyperlink"/>
-                <w:noProof/>
-              </w:rPr>
-              <w:t>Endpoints</w:t>
-            </w:r>
-            <w:r>
-              <w:rPr>
-                <w:noProof/>
-                <w:webHidden/>
-              </w:rPr>
-              <w:tab/>
-            </w:r>
-            <w:r>
-              <w:rPr>
-                <w:noProof/>
-                <w:webHidden/>
-              </w:rPr>
-              <w:fldChar w:fldCharType="begin"/>
-            </w:r>
-            <w:r>
-              <w:rPr>
-                <w:noProof/>
-                <w:webHidden/>
-              </w:rPr>
-              <w:instrText xml:space="preserve"> PAGEREF _Toc128469667 \h </w:instrText>
-            </w:r>
-            <w:r>
-              <w:rPr>
-                <w:noProof/>
-                <w:webHidden/>
-              </w:rPr>
-            </w:r>
-            <w:r>
-              <w:rPr>
-                <w:noProof/>
-                <w:webHidden/>
-              </w:rPr>
-              <w:fldChar w:fldCharType="separate"/>
-            </w:r>
-            <w:r>
-              <w:rPr>
-                <w:noProof/>
-                <w:webHidden/>
-              </w:rPr>
-              <w:t>4</w:t>
-            </w:r>
-            <w:r>
-              <w:rPr>
-                <w:noProof/>
-                <w:webHidden/>
-              </w:rPr>
-              <w:fldChar w:fldCharType="end"/>
-            </w:r>
-          </w:hyperlink>
-        </w:p>
-        <w:p>
-          <w:pPr>
-            <w:pStyle w:val="TOC2"/>
-            <w:tabs>
-              <w:tab w:val="left" w:pos="880"/>
-              <w:tab w:val="right" w:leader="dot" w:pos="9062"/>
-            </w:tabs>
-            <w:rPr>
-              <w:rFonts w:asciiTheme="minorHAnsi" w:hAnsiTheme="minorHAnsi"/>
-              <w:noProof/>
-              <w:szCs w:val="22"/>
-              <w:lang w:val="en-US"/>
-            </w:rPr>
-          </w:pPr>
-          <w:hyperlink w:anchor="_Toc128469668" w:history="1">
-            <w:r>
-              <w:rPr>
-                <w:rStyle w:val="Hyperlink"/>
-                <w:noProof/>
-              </w:rPr>
-              <w:t>3.2</w:t>
-            </w:r>
-            <w:r>
-              <w:rPr>
-                <w:rFonts w:asciiTheme="minorHAnsi" w:hAnsiTheme="minorHAnsi"/>
-                <w:noProof/>
-                <w:szCs w:val="22"/>
-                <w:lang w:val="en-US"/>
-              </w:rPr>
-              <w:tab/>
-            </w:r>
-            <w:r>
-              <w:rPr>
-                <w:rStyle w:val="Hyperlink"/>
-                <w:noProof/>
-              </w:rPr>
-              <w:t>Endpoints data</w:t>
-            </w:r>
-            <w:r>
-              <w:rPr>
-                <w:noProof/>
-                <w:webHidden/>
-              </w:rPr>
-              <w:tab/>
-            </w:r>
-            <w:r>
-              <w:rPr>
-                <w:noProof/>
-                <w:webHidden/>
-              </w:rPr>
-              <w:fldChar w:fldCharType="begin"/>
-            </w:r>
-            <w:r>
-              <w:rPr>
-                <w:noProof/>
-                <w:webHidden/>
-              </w:rPr>
-              <w:instrText xml:space="preserve"> PAGEREF _Toc128469668 \h </w:instrText>
-            </w:r>
-            <w:r>
-              <w:rPr>
-                <w:noProof/>
-                <w:webHidden/>
-              </w:rPr>
-            </w:r>
-            <w:r>
-              <w:rPr>
-                <w:noProof/>
-                <w:webHidden/>
-              </w:rPr>
-              <w:fldChar w:fldCharType="separate"/>
-            </w:r>
-            <w:r>
-              <w:rPr>
-                <w:noProof/>
-                <w:webHidden/>
-              </w:rPr>
-              <w:t>6</w:t>
-            </w:r>
-            <w:r>
-              <w:rPr>
-                <w:noProof/>
-                <w:webHidden/>
-              </w:rPr>
-              <w:fldChar w:fldCharType="end"/>
-            </w:r>
-          </w:hyperlink>
-        </w:p>
-        <w:p>
-          <w:pPr>
-            <w:pStyle w:val="TOC2"/>
-            <w:tabs>
-              <w:tab w:val="left" w:pos="880"/>
-              <w:tab w:val="right" w:leader="dot" w:pos="9062"/>
-            </w:tabs>
-            <w:rPr>
-              <w:rFonts w:asciiTheme="minorHAnsi" w:hAnsiTheme="minorHAnsi"/>
-              <w:noProof/>
-              <w:szCs w:val="22"/>
-              <w:lang w:val="en-US"/>
-            </w:rPr>
-          </w:pPr>
-          <w:hyperlink w:anchor="_Toc128469669" w:history="1">
-            <w:r>
-              <w:rPr>
-                <w:rStyle w:val="Hyperlink"/>
-                <w:noProof/>
-              </w:rPr>
-              <w:t>3.3</w:t>
-            </w:r>
-            <w:r>
-              <w:rPr>
-                <w:rFonts w:asciiTheme="minorHAnsi" w:hAnsiTheme="minorHAnsi"/>
-                <w:noProof/>
-                <w:szCs w:val="22"/>
-                <w:lang w:val="en-US"/>
-              </w:rPr>
-              <w:tab/>
-            </w:r>
-            <w:r>
-              <w:rPr>
-                <w:rStyle w:val="Hyperlink"/>
-                <w:noProof/>
-              </w:rPr>
-              <w:t>Factors</w:t>
-            </w:r>
-            <w:r>
-              <w:rPr>
-                <w:noProof/>
-                <w:webHidden/>
-              </w:rPr>
-              <w:tab/>
-            </w:r>
-            <w:r>
-              <w:rPr>
-                <w:noProof/>
-                <w:webHidden/>
-              </w:rPr>
-              <w:fldChar w:fldCharType="begin"/>
-            </w:r>
-            <w:r>
-              <w:rPr>
-                <w:noProof/>
-                <w:webHidden/>
-              </w:rPr>
-              <w:instrText xml:space="preserve"> PAGEREF _Toc128469669 \h </w:instrText>
-            </w:r>
-            <w:r>
-              <w:rPr>
-                <w:noProof/>
-                <w:webHidden/>
-              </w:rPr>
-            </w:r>
-            <w:r>
-              <w:rPr>
-                <w:noProof/>
-                <w:webHidden/>
-              </w:rPr>
-              <w:fldChar w:fldCharType="separate"/>
-            </w:r>
-            <w:r>
-              <w:rPr>
-                <w:noProof/>
-                <w:webHidden/>
-              </w:rPr>
-              <w:t>7</w:t>
-            </w:r>
-            <w:r>
-              <w:rPr>
-                <w:noProof/>
-                <w:webHidden/>
-              </w:rPr>
-              <w:fldChar w:fldCharType="end"/>
-            </w:r>
-          </w:hyperlink>
-        </w:p>
-        <w:p>
-          <w:pPr>
-            <w:pStyle w:val="TOC2"/>
-            <w:tabs>
-              <w:tab w:val="left" w:pos="880"/>
-              <w:tab w:val="right" w:leader="dot" w:pos="9062"/>
-            </w:tabs>
-            <w:rPr>
-              <w:rFonts w:asciiTheme="minorHAnsi" w:hAnsiTheme="minorHAnsi"/>
-              <w:noProof/>
-              <w:szCs w:val="22"/>
-              <w:lang w:val="en-US"/>
-            </w:rPr>
-          </w:pPr>
-          <w:hyperlink w:anchor="_Toc128469670" w:history="1">
-            <w:r>
-              <w:rPr>
-                <w:rStyle w:val="Hyperlink"/>
-                <w:noProof/>
-              </w:rPr>
-              <w:t>3.4</w:t>
-            </w:r>
-            <w:r>
-              <w:rPr>
-                <w:rFonts w:asciiTheme="minorHAnsi" w:hAnsiTheme="minorHAnsi"/>
-                <w:noProof/>
-                <w:szCs w:val="22"/>
-                <w:lang w:val="en-US"/>
-              </w:rPr>
-              <w:tab/>
-            </w:r>
-            <w:r>
-              <w:rPr>
-                <w:rStyle w:val="Hyperlink"/>
-                <w:noProof/>
-              </w:rPr>
-              <w:t>Design</w:t>
-            </w:r>
-            <w:r>
-              <w:rPr>
-                <w:noProof/>
-                <w:webHidden/>
-              </w:rPr>
-              <w:tab/>
-            </w:r>
-            <w:r>
-              <w:rPr>
-                <w:noProof/>
-                <w:webHidden/>
-              </w:rPr>
-              <w:fldChar w:fldCharType="begin"/>
-            </w:r>
-            <w:r>
-              <w:rPr>
-                <w:noProof/>
-                <w:webHidden/>
-              </w:rPr>
-              <w:instrText xml:space="preserve"> PAGEREF _Toc128469670 \h </w:instrText>
-            </w:r>
-            <w:r>
-              <w:rPr>
-                <w:noProof/>
-                <w:webHidden/>
-              </w:rPr>
-            </w:r>
-            <w:r>
-              <w:rPr>
-                <w:noProof/>
-                <w:webHidden/>
-              </w:rPr>
-              <w:fldChar w:fldCharType="separate"/>
-            </w:r>
-            <w:r>
-              <w:rPr>
-                <w:noProof/>
-                <w:webHidden/>
-              </w:rPr>
-              <w:t>7</w:t>
-            </w:r>
-            <w:r>
-              <w:rPr>
-                <w:noProof/>
-                <w:webHidden/>
-              </w:rPr>
-              <w:fldChar w:fldCharType="end"/>
-            </w:r>
-          </w:hyperlink>
-        </w:p>
-        <w:p>
-          <w:pPr>
-            <w:pStyle w:val="TOC2"/>
-            <w:tabs>
-              <w:tab w:val="left" w:pos="880"/>
-              <w:tab w:val="right" w:leader="dot" w:pos="9062"/>
-            </w:tabs>
-            <w:rPr>
-              <w:rFonts w:asciiTheme="minorHAnsi" w:hAnsiTheme="minorHAnsi"/>
-              <w:noProof/>
-              <w:szCs w:val="22"/>
-              <w:lang w:val="en-US"/>
-            </w:rPr>
-          </w:pPr>
-          <w:hyperlink w:anchor="_Toc128469671" w:history="1">
-            <w:r>
-              <w:rPr>
-                <w:rStyle w:val="Hyperlink"/>
-                <w:noProof/>
-              </w:rPr>
-              <w:t>3.5</w:t>
-            </w:r>
-            <w:r>
-              <w:rPr>
-                <w:rFonts w:asciiTheme="minorHAnsi" w:hAnsiTheme="minorHAnsi"/>
-                <w:noProof/>
-                <w:szCs w:val="22"/>
-                <w:lang w:val="en-US"/>
-              </w:rPr>
-              <w:tab/>
-            </w:r>
-            <w:r>
-              <w:rPr>
-                <w:rStyle w:val="Hyperlink"/>
-                <w:noProof/>
-              </w:rPr>
-              <w:t>Define comparisons</w:t>
-            </w:r>
-            <w:r>
-              <w:rPr>
-                <w:noProof/>
-                <w:webHidden/>
-              </w:rPr>
-              <w:tab/>
-            </w:r>
-            <w:r>
-              <w:rPr>
-                <w:noProof/>
-                <w:webHidden/>
-              </w:rPr>
-              <w:fldChar w:fldCharType="begin"/>
-            </w:r>
-            <w:r>
-              <w:rPr>
-                <w:noProof/>
-                <w:webHidden/>
-              </w:rPr>
-              <w:instrText xml:space="preserve"> PAGEREF _Toc128469671 \h </w:instrText>
-            </w:r>
-            <w:r>
-              <w:rPr>
-                <w:noProof/>
-                <w:webHidden/>
-              </w:rPr>
-            </w:r>
-            <w:r>
-              <w:rPr>
-                <w:noProof/>
-                <w:webHidden/>
-              </w:rPr>
-              <w:fldChar w:fldCharType="separate"/>
-            </w:r>
-            <w:r>
-              <w:rPr>
-                <w:noProof/>
-                <w:webHidden/>
-              </w:rPr>
-              <w:t>8</w:t>
-            </w:r>
-            <w:r>
-              <w:rPr>
-                <w:noProof/>
-                <w:webHidden/>
-              </w:rPr>
-              <w:fldChar w:fldCharType="end"/>
-            </w:r>
-          </w:hyperlink>
-        </w:p>
-        <w:p>
-          <w:pPr>
-            <w:pStyle w:val="TOC2"/>
-            <w:tabs>
-              <w:tab w:val="left" w:pos="880"/>
-              <w:tab w:val="right" w:leader="dot" w:pos="9062"/>
-            </w:tabs>
-            <w:rPr>
-              <w:rFonts w:asciiTheme="minorHAnsi" w:hAnsiTheme="minorHAnsi"/>
-              <w:noProof/>
-              <w:szCs w:val="22"/>
-              <w:lang w:val="en-US"/>
-            </w:rPr>
-          </w:pPr>
-          <w:hyperlink w:anchor="_Toc128469672" w:history="1">
-            <w:r>
-              <w:rPr>
-                <w:rStyle w:val="Hyperlink"/>
-                <w:noProof/>
-              </w:rPr>
-              <w:t>3.6</w:t>
-            </w:r>
-            <w:r>
-              <w:rPr>
-                <w:rFonts w:asciiTheme="minorHAnsi" w:hAnsiTheme="minorHAnsi"/>
-                <w:noProof/>
-                <w:szCs w:val="22"/>
-                <w:lang w:val="en-US"/>
-              </w:rPr>
-              <w:tab/>
-            </w:r>
-            <w:r>
-              <w:rPr>
-                <w:rStyle w:val="Hyperlink"/>
-                <w:noProof/>
-              </w:rPr>
-              <w:t>Define comparisons per endpoint</w:t>
-            </w:r>
-            <w:r>
-              <w:rPr>
-                <w:noProof/>
-                <w:webHidden/>
-              </w:rPr>
-              <w:tab/>
-            </w:r>
-            <w:r>
-              <w:rPr>
-                <w:noProof/>
-                <w:webHidden/>
-              </w:rPr>
-              <w:fldChar w:fldCharType="begin"/>
-            </w:r>
-            <w:r>
-              <w:rPr>
-                <w:noProof/>
-                <w:webHidden/>
-              </w:rPr>
-              <w:instrText xml:space="preserve"> PAGEREF _Toc128469672 \h </w:instrText>
-            </w:r>
-            <w:r>
-              <w:rPr>
-                <w:noProof/>
-                <w:webHidden/>
-              </w:rPr>
-            </w:r>
-            <w:r>
-              <w:rPr>
-                <w:noProof/>
-                <w:webHidden/>
-              </w:rPr>
-              <w:fldChar w:fldCharType="separate"/>
-            </w:r>
-            <w:r>
-              <w:rPr>
-                <w:noProof/>
-                <w:webHidden/>
-              </w:rPr>
-              <w:t>8</w:t>
-            </w:r>
-            <w:r>
-              <w:rPr>
-                <w:noProof/>
-                <w:webHidden/>
-              </w:rPr>
-              <w:fldChar w:fldCharType="end"/>
-            </w:r>
-          </w:hyperlink>
-        </w:p>
-        <w:p>
-          <w:pPr>
-            <w:pStyle w:val="TOC2"/>
-            <w:tabs>
-              <w:tab w:val="left" w:pos="880"/>
-              <w:tab w:val="right" w:leader="dot" w:pos="9062"/>
-            </w:tabs>
-            <w:rPr>
-              <w:rFonts w:asciiTheme="minorHAnsi" w:hAnsiTheme="minorHAnsi"/>
-              <w:noProof/>
-              <w:szCs w:val="22"/>
-              <w:lang w:val="en-US"/>
-            </w:rPr>
-          </w:pPr>
-          <w:hyperlink w:anchor="_Toc128469673" w:history="1">
-            <w:r>
-              <w:rPr>
-                <w:rStyle w:val="Hyperlink"/>
-                <w:noProof/>
-              </w:rPr>
-              <w:t>3.7</w:t>
-            </w:r>
-            <w:r>
-              <w:rPr>
-                <w:rFonts w:asciiTheme="minorHAnsi" w:hAnsiTheme="minorHAnsi"/>
-                <w:noProof/>
-                <w:szCs w:val="22"/>
-                <w:lang w:val="en-US"/>
-              </w:rPr>
-              <w:tab/>
-            </w:r>
-            <w:r>
-              <w:rPr>
-                <w:rStyle w:val="Hyperlink"/>
-                <w:noProof/>
-              </w:rPr>
-              <w:t>Additional means</w:t>
-            </w:r>
-            <w:r>
-              <w:rPr>
-                <w:noProof/>
-                <w:webHidden/>
-              </w:rPr>
-              <w:tab/>
-            </w:r>
-            <w:r>
-              <w:rPr>
-                <w:noProof/>
-                <w:webHidden/>
-              </w:rPr>
-              <w:fldChar w:fldCharType="begin"/>
-            </w:r>
-            <w:r>
-              <w:rPr>
-                <w:noProof/>
-                <w:webHidden/>
-              </w:rPr>
-              <w:instrText xml:space="preserve"> PAGEREF _Toc128469673 \h </w:instrText>
-            </w:r>
-            <w:r>
-              <w:rPr>
-                <w:noProof/>
-                <w:webHidden/>
-              </w:rPr>
-            </w:r>
-            <w:r>
-              <w:rPr>
-                <w:noProof/>
-                <w:webHidden/>
-              </w:rPr>
-              <w:fldChar w:fldCharType="separate"/>
-            </w:r>
-            <w:r>
-              <w:rPr>
-                <w:noProof/>
-                <w:webHidden/>
-              </w:rPr>
-              <w:t>9</w:t>
-            </w:r>
-            <w:r>
-              <w:rPr>
-                <w:noProof/>
-                <w:webHidden/>
-              </w:rPr>
-              <w:fldChar w:fldCharType="end"/>
-            </w:r>
-          </w:hyperlink>
-        </w:p>
-        <w:p>
-          <w:pPr>
-            <w:pStyle w:val="TOC2"/>
-            <w:tabs>
-              <w:tab w:val="left" w:pos="880"/>
-              <w:tab w:val="right" w:leader="dot" w:pos="9062"/>
-            </w:tabs>
-            <w:rPr>
-              <w:rFonts w:asciiTheme="minorHAnsi" w:hAnsiTheme="minorHAnsi"/>
-              <w:noProof/>
-              <w:szCs w:val="22"/>
-              <w:lang w:val="en-US"/>
-            </w:rPr>
-          </w:pPr>
-          <w:hyperlink w:anchor="_Toc128469674" w:history="1">
-            <w:r>
-              <w:rPr>
-                <w:rStyle w:val="Hyperlink"/>
-                <w:noProof/>
-              </w:rPr>
-              <w:t>3.8</w:t>
-            </w:r>
-            <w:r>
-              <w:rPr>
-                <w:rFonts w:asciiTheme="minorHAnsi" w:hAnsiTheme="minorHAnsi"/>
-                <w:noProof/>
-                <w:szCs w:val="22"/>
-                <w:lang w:val="en-US"/>
-              </w:rPr>
-              <w:tab/>
-            </w:r>
-            <w:r>
-              <w:rPr>
-                <w:rStyle w:val="Hyperlink"/>
-                <w:noProof/>
-              </w:rPr>
-              <w:t>Block modifiers</w:t>
-            </w:r>
-            <w:r>
-              <w:rPr>
-                <w:noProof/>
-                <w:webHidden/>
-              </w:rPr>
-              <w:tab/>
-            </w:r>
-            <w:r>
-              <w:rPr>
-                <w:noProof/>
-                <w:webHidden/>
-              </w:rPr>
-              <w:fldChar w:fldCharType="begin"/>
-            </w:r>
-            <w:r>
-              <w:rPr>
-                <w:noProof/>
-                <w:webHidden/>
-              </w:rPr>
-              <w:instrText xml:space="preserve"> PAGEREF _Toc128469674 \h </w:instrText>
-            </w:r>
-            <w:r>
-              <w:rPr>
-                <w:noProof/>
-                <w:webHidden/>
-              </w:rPr>
-            </w:r>
-            <w:r>
-              <w:rPr>
-                <w:noProof/>
-                <w:webHidden/>
-              </w:rPr>
-              <w:fldChar w:fldCharType="separate"/>
-            </w:r>
-            <w:r>
-              <w:rPr>
-                <w:noProof/>
-                <w:webHidden/>
-              </w:rPr>
-              <w:t>10</w:t>
-            </w:r>
-            <w:r>
-              <w:rPr>
-                <w:noProof/>
-                <w:webHidden/>
-              </w:rPr>
-              <w:fldChar w:fldCharType="end"/>
-            </w:r>
-          </w:hyperlink>
-        </w:p>
-        <w:p>
-          <w:pPr>
-            <w:pStyle w:val="TOC2"/>
-            <w:tabs>
-              <w:tab w:val="left" w:pos="880"/>
-              <w:tab w:val="right" w:leader="dot" w:pos="9062"/>
-            </w:tabs>
-            <w:rPr>
-              <w:rFonts w:asciiTheme="minorHAnsi" w:hAnsiTheme="minorHAnsi"/>
-              <w:noProof/>
-              <w:szCs w:val="22"/>
-              <w:lang w:val="en-US"/>
-            </w:rPr>
-          </w:pPr>
-          <w:hyperlink w:anchor="_Toc128469675" w:history="1">
-            <w:r>
-              <w:rPr>
-                <w:rStyle w:val="Hyperlink"/>
-                <w:noProof/>
-              </w:rPr>
-              <w:t>3.9</w:t>
-            </w:r>
-            <w:r>
-              <w:rPr>
-                <w:rFonts w:asciiTheme="minorHAnsi" w:hAnsiTheme="minorHAnsi"/>
-                <w:noProof/>
-                <w:szCs w:val="22"/>
-                <w:lang w:val="en-US"/>
-              </w:rPr>
-              <w:tab/>
-            </w:r>
-            <w:r>
-              <w:rPr>
-                <w:rStyle w:val="Hyperlink"/>
-                <w:noProof/>
-              </w:rPr>
-              <w:t>Analysis</w:t>
-            </w:r>
-            <w:r>
-              <w:rPr>
-                <w:noProof/>
-                <w:webHidden/>
-              </w:rPr>
-              <w:tab/>
-            </w:r>
-            <w:r>
-              <w:rPr>
-                <w:noProof/>
-                <w:webHidden/>
-              </w:rPr>
-              <w:fldChar w:fldCharType="begin"/>
-            </w:r>
-            <w:r>
-              <w:rPr>
-                <w:noProof/>
-                <w:webHidden/>
-              </w:rPr>
-              <w:instrText xml:space="preserve"> PAGEREF _Toc128469675 \h </w:instrText>
-            </w:r>
-            <w:r>
-              <w:rPr>
-                <w:noProof/>
-                <w:webHidden/>
-              </w:rPr>
-            </w:r>
-            <w:r>
-              <w:rPr>
-                <w:noProof/>
-                <w:webHidden/>
-              </w:rPr>
-              <w:fldChar w:fldCharType="separate"/>
-            </w:r>
-            <w:r>
-              <w:rPr>
-                <w:noProof/>
-                <w:webHidden/>
-              </w:rPr>
-              <w:t>11</w:t>
-            </w:r>
-            <w:r>
-              <w:rPr>
-                <w:noProof/>
-                <w:webHidden/>
-              </w:rPr>
-              <w:fldChar w:fldCharType="end"/>
-            </w:r>
-          </w:hyperlink>
-        </w:p>
-        <w:p>
-          <w:pPr>
-            <w:pStyle w:val="TOC2"/>
-            <w:tabs>
-              <w:tab w:val="left" w:pos="880"/>
-              <w:tab w:val="right" w:leader="dot" w:pos="9062"/>
-            </w:tabs>
-            <w:rPr>
-              <w:rFonts w:asciiTheme="minorHAnsi" w:hAnsiTheme="minorHAnsi"/>
-              <w:noProof/>
-              <w:szCs w:val="22"/>
-              <w:lang w:val="en-US"/>
-            </w:rPr>
-          </w:pPr>
-          <w:hyperlink w:anchor="_Toc128469676" w:history="1">
-            <w:r>
-              <w:rPr>
-                <w:rStyle w:val="Hyperlink"/>
-                <w:noProof/>
-              </w:rPr>
-              <w:t>3.10</w:t>
-            </w:r>
-            <w:r>
-              <w:rPr>
-                <w:rFonts w:asciiTheme="minorHAnsi" w:hAnsiTheme="minorHAnsi"/>
-                <w:noProof/>
-                <w:szCs w:val="22"/>
-                <w:lang w:val="en-US"/>
-              </w:rPr>
-              <w:tab/>
-            </w:r>
-            <w:r>
-              <w:rPr>
-                <w:rStyle w:val="Hyperlink"/>
-                <w:noProof/>
-              </w:rPr>
-              <w:t>Output</w:t>
-            </w:r>
-            <w:r>
-              <w:rPr>
-                <w:noProof/>
-                <w:webHidden/>
-              </w:rPr>
-              <w:tab/>
-            </w:r>
-            <w:r>
-              <w:rPr>
-                <w:noProof/>
-                <w:webHidden/>
-              </w:rPr>
-              <w:fldChar w:fldCharType="begin"/>
-            </w:r>
-            <w:r>
-              <w:rPr>
-                <w:noProof/>
-                <w:webHidden/>
-              </w:rPr>
-              <w:instrText xml:space="preserve"> PAGEREF _Toc128469676 \h </w:instrText>
-            </w:r>
-            <w:r>
-              <w:rPr>
-                <w:noProof/>
-                <w:webHidden/>
-              </w:rPr>
-            </w:r>
-            <w:r>
-              <w:rPr>
-                <w:noProof/>
-                <w:webHidden/>
-              </w:rPr>
-              <w:fldChar w:fldCharType="separate"/>
-            </w:r>
-            <w:r>
-              <w:rPr>
-                <w:noProof/>
-                <w:webHidden/>
-              </w:rPr>
-              <w:t>12</w:t>
-            </w:r>
-            <w:r>
-              <w:rPr>
-                <w:noProof/>
-                <w:webHidden/>
-              </w:rPr>
-              <w:fldChar w:fldCharType="end"/>
-            </w:r>
-          </w:hyperlink>
-        </w:p>
-        <w:p>
-          <w:pPr>
-            <w:pStyle w:val="TOC2"/>
-            <w:tabs>
-              <w:tab w:val="left" w:pos="880"/>
-              <w:tab w:val="right" w:leader="dot" w:pos="9062"/>
-            </w:tabs>
-            <w:rPr>
-              <w:rFonts w:asciiTheme="minorHAnsi" w:hAnsiTheme="minorHAnsi"/>
-              <w:noProof/>
-              <w:szCs w:val="22"/>
-              <w:lang w:val="en-US"/>
-            </w:rPr>
-          </w:pPr>
-          <w:hyperlink w:anchor="_Toc128469677" w:history="1">
-            <w:r>
-              <w:rPr>
-                <w:rStyle w:val="Hyperlink"/>
-                <w:noProof/>
-              </w:rPr>
-              <w:t>3.11</w:t>
-            </w:r>
-            <w:r>
-              <w:rPr>
-                <w:rFonts w:asciiTheme="minorHAnsi" w:hAnsiTheme="minorHAnsi"/>
-                <w:noProof/>
-                <w:szCs w:val="22"/>
-                <w:lang w:val="en-US"/>
-              </w:rPr>
-              <w:tab/>
-            </w:r>
-            <w:r>
-              <w:rPr>
-                <w:rStyle w:val="Hyperlink"/>
-                <w:noProof/>
-              </w:rPr>
-              <w:t>Results per comparison</w:t>
-            </w:r>
-            <w:r>
-              <w:rPr>
-                <w:noProof/>
-                <w:webHidden/>
-              </w:rPr>
-              <w:tab/>
-            </w:r>
-            <w:r>
-              <w:rPr>
-                <w:noProof/>
-                <w:webHidden/>
-              </w:rPr>
-              <w:fldChar w:fldCharType="begin"/>
-            </w:r>
-            <w:r>
-              <w:rPr>
-                <w:noProof/>
-                <w:webHidden/>
-              </w:rPr>
-              <w:instrText xml:space="preserve"> PAGEREF _Toc128469677 \h </w:instrText>
-            </w:r>
-            <w:r>
-              <w:rPr>
-                <w:noProof/>
-                <w:webHidden/>
-              </w:rPr>
-            </w:r>
-            <w:r>
-              <w:rPr>
-                <w:noProof/>
-                <w:webHidden/>
-              </w:rPr>
-              <w:fldChar w:fldCharType="separate"/>
-            </w:r>
-            <w:r>
-              <w:rPr>
-                <w:noProof/>
-                <w:webHidden/>
-              </w:rPr>
-              <w:t>12</w:t>
-            </w:r>
-            <w:r>
-              <w:rPr>
-                <w:noProof/>
-                <w:webHidden/>
-              </w:rPr>
-              <w:fldChar w:fldCharType="end"/>
-            </w:r>
-          </w:hyperlink>
-        </w:p>
-        <w:p>
-          <w:pPr>
-            <w:pStyle w:val="TOC2"/>
-            <w:tabs>
-              <w:tab w:val="left" w:pos="880"/>
-              <w:tab w:val="right" w:leader="dot" w:pos="9062"/>
-            </w:tabs>
-            <w:rPr>
-              <w:rFonts w:asciiTheme="minorHAnsi" w:hAnsiTheme="minorHAnsi"/>
-              <w:noProof/>
-              <w:szCs w:val="22"/>
-              <w:lang w:val="en-US"/>
-            </w:rPr>
-          </w:pPr>
-          <w:hyperlink w:anchor="_Toc128469678" w:history="1">
-            <w:r>
-              <w:rPr>
-                <w:rStyle w:val="Hyperlink"/>
-                <w:noProof/>
-              </w:rPr>
-              <w:t>3.12</w:t>
-            </w:r>
-            <w:r>
-              <w:rPr>
-                <w:rFonts w:asciiTheme="minorHAnsi" w:hAnsiTheme="minorHAnsi"/>
-                <w:noProof/>
-                <w:szCs w:val="22"/>
-                <w:lang w:val="en-US"/>
-              </w:rPr>
-              <w:tab/>
-            </w:r>
-            <w:r>
-              <w:rPr>
-                <w:rStyle w:val="Hyperlink"/>
-                <w:noProof/>
-              </w:rPr>
-              <w:t>Combined results</w:t>
-            </w:r>
-            <w:r>
-              <w:rPr>
-                <w:noProof/>
-                <w:webHidden/>
-              </w:rPr>
-              <w:tab/>
-            </w:r>
-            <w:r>
-              <w:rPr>
-                <w:noProof/>
-                <w:webHidden/>
-              </w:rPr>
-              <w:fldChar w:fldCharType="begin"/>
-            </w:r>
-            <w:r>
-              <w:rPr>
-                <w:noProof/>
-                <w:webHidden/>
-              </w:rPr>
-              <w:instrText xml:space="preserve"> PAGEREF _Toc128469678 \h </w:instrText>
-            </w:r>
-            <w:r>
-              <w:rPr>
-                <w:noProof/>
-                <w:webHidden/>
-              </w:rPr>
-            </w:r>
-            <w:r>
-              <w:rPr>
-                <w:noProof/>
-                <w:webHidden/>
-              </w:rPr>
-              <w:fldChar w:fldCharType="separate"/>
-            </w:r>
-            <w:r>
-              <w:rPr>
-                <w:noProof/>
-                <w:webHidden/>
-              </w:rPr>
-              <w:t>13</w:t>
-            </w:r>
-            <w:r>
-              <w:rPr>
-                <w:noProof/>
-                <w:webHidden/>
-              </w:rPr>
-              <w:fldChar w:fldCharType="end"/>
-            </w:r>
-          </w:hyperlink>
-        </w:p>
-        <w:p>
-          <w:pPr>
-            <w:pStyle w:val="TOC1"/>
-            <w:tabs>
-              <w:tab w:val="left" w:pos="440"/>
-              <w:tab w:val="right" w:leader="dot" w:pos="9062"/>
-            </w:tabs>
-            <w:rPr>
-              <w:rFonts w:asciiTheme="minorHAnsi" w:hAnsiTheme="minorHAnsi"/>
-              <w:noProof/>
-              <w:szCs w:val="22"/>
-              <w:lang w:val="en-US"/>
-            </w:rPr>
-          </w:pPr>
-          <w:hyperlink w:anchor="_Toc128469679" w:history="1">
-            <w:r>
-              <w:rPr>
-                <w:rStyle w:val="Hyperlink"/>
-                <w:noProof/>
-              </w:rPr>
-              <w:t>4</w:t>
-            </w:r>
-            <w:r>
-              <w:rPr>
-                <w:rFonts w:asciiTheme="minorHAnsi" w:hAnsiTheme="minorHAnsi"/>
-                <w:noProof/>
-                <w:szCs w:val="22"/>
-                <w:lang w:val="en-US"/>
-              </w:rPr>
-              <w:tab/>
-            </w:r>
-            <w:r>
-              <w:rPr>
-                <w:rStyle w:val="Hyperlink"/>
-                <w:noProof/>
-              </w:rPr>
-              <w:t>Troubleshooting</w:t>
-            </w:r>
-            <w:r>
-              <w:rPr>
-                <w:noProof/>
-                <w:webHidden/>
-              </w:rPr>
-              <w:tab/>
-            </w:r>
-            <w:r>
-              <w:rPr>
-                <w:noProof/>
-                <w:webHidden/>
-              </w:rPr>
-              <w:fldChar w:fldCharType="begin"/>
-            </w:r>
-            <w:r>
-              <w:rPr>
-                <w:noProof/>
-                <w:webHidden/>
-              </w:rPr>
-              <w:instrText xml:space="preserve"> PAGEREF _Toc128469679 \h </w:instrText>
+              <w:instrText xml:space="preserve"> PAGEREF _Toc128489431 \h </w:instrText>
             </w:r>
             <w:r>
               <w:rPr>
@@ -1846,7 +1702,7 @@
               <w:lang w:val="en-US"/>
             </w:rPr>
           </w:pPr>
-          <w:hyperlink w:anchor="_Toc128469680" w:history="1">
+          <w:hyperlink w:anchor="_Toc128489432" w:history="1">
             <w:r>
               <w:rPr>
                 <w:rStyle w:val="Hyperlink"/>
@@ -1873,7 +1729,7 @@
                 <w:noProof/>
                 <w:webHidden/>
               </w:rPr>
-              <w:instrText xml:space="preserve"> PAGEREF _Toc128469680 \h </w:instrText>
+              <w:instrText xml:space="preserve"> PAGEREF _Toc128489432 \h </w:instrText>
             </w:r>
             <w:r>
               <w:rPr>
@@ -1938,12 +1794,12 @@
       <w:pPr>
         <w:pStyle w:val="Heading1"/>
       </w:pPr>
-      <w:bookmarkStart w:id="2" w:name="_Toc128469662"/>
+      <w:bookmarkStart w:id="0" w:name="_Toc128489414"/>
       <w:r>
         <w:lastRenderedPageBreak/>
         <w:t>Introduction</w:t>
       </w:r>
-      <w:bookmarkEnd w:id="2"/>
+      <w:bookmarkEnd w:id="0"/>
     </w:p>
     <w:p>
       <w:r>
@@ -2138,22 +1994,22 @@
       <w:pPr>
         <w:pStyle w:val="Heading1"/>
       </w:pPr>
-      <w:bookmarkStart w:id="3" w:name="_Toc128469663"/>
+      <w:bookmarkStart w:id="1" w:name="_Toc128489415"/>
       <w:r>
         <w:lastRenderedPageBreak/>
         <w:t>Installation instructions</w:t>
       </w:r>
-      <w:bookmarkEnd w:id="3"/>
+      <w:bookmarkEnd w:id="1"/>
     </w:p>
     <w:p>
       <w:pPr>
         <w:pStyle w:val="Heading2"/>
       </w:pPr>
-      <w:bookmarkStart w:id="4" w:name="_Toc128469664"/>
+      <w:bookmarkStart w:id="2" w:name="_Toc128489416"/>
       <w:r>
         <w:t>Prerequisites</w:t>
       </w:r>
-      <w:bookmarkEnd w:id="4"/>
+      <w:bookmarkEnd w:id="2"/>
     </w:p>
     <w:p>
       <w:r>
@@ -2527,11 +2383,11 @@
       <w:pPr>
         <w:pStyle w:val="Heading2"/>
       </w:pPr>
-      <w:bookmarkStart w:id="5" w:name="_Toc128469665"/>
+      <w:bookmarkStart w:id="3" w:name="_Toc128489417"/>
       <w:r>
         <w:t>Installation Steps</w:t>
       </w:r>
-      <w:bookmarkEnd w:id="5"/>
+      <w:bookmarkEnd w:id="3"/>
     </w:p>
     <w:p>
       <w:r>
@@ -2661,12 +2517,12 @@
       <w:pPr>
         <w:pStyle w:val="Heading1"/>
       </w:pPr>
-      <w:bookmarkStart w:id="6" w:name="_Toc128469666"/>
+      <w:bookmarkStart w:id="4" w:name="_Toc128489418"/>
       <w:r>
         <w:lastRenderedPageBreak/>
         <w:t>Using the software</w:t>
       </w:r>
-      <w:bookmarkEnd w:id="6"/>
+      <w:bookmarkEnd w:id="4"/>
     </w:p>
     <w:p>
       <w:r>
@@ -2733,11 +2589,11 @@
       <w:pPr>
         <w:pStyle w:val="Heading2"/>
       </w:pPr>
-      <w:bookmarkStart w:id="7" w:name="_Toc128469667"/>
+      <w:bookmarkStart w:id="5" w:name="_Toc128489419"/>
       <w:r>
         <w:t>Endpoints</w:t>
       </w:r>
-      <w:bookmarkEnd w:id="7"/>
+      <w:bookmarkEnd w:id="5"/>
     </w:p>
     <w:p>
       <w:r>
@@ -3767,12 +3623,12 @@
       <w:pPr>
         <w:pStyle w:val="Heading2"/>
       </w:pPr>
-      <w:bookmarkStart w:id="8" w:name="_Toc128469668"/>
+      <w:bookmarkStart w:id="6" w:name="_Toc128489420"/>
       <w:r>
         <w:lastRenderedPageBreak/>
         <w:t>Endpoints data</w:t>
       </w:r>
-      <w:bookmarkEnd w:id="8"/>
+      <w:bookmarkEnd w:id="6"/>
     </w:p>
     <w:p>
       <w:r>
@@ -5181,11 +5037,11 @@
       <w:pPr>
         <w:pStyle w:val="Heading2"/>
       </w:pPr>
-      <w:bookmarkStart w:id="9" w:name="_Toc128469669"/>
+      <w:bookmarkStart w:id="7" w:name="_Toc128489421"/>
       <w:r>
         <w:t>Factors</w:t>
       </w:r>
-      <w:bookmarkEnd w:id="9"/>
+      <w:bookmarkEnd w:id="7"/>
     </w:p>
     <w:p>
       <w:r>
@@ -5316,11 +5172,11 @@
       <w:pPr>
         <w:pStyle w:val="Heading2"/>
       </w:pPr>
-      <w:bookmarkStart w:id="10" w:name="_Toc128469670"/>
+      <w:bookmarkStart w:id="8" w:name="_Toc128489422"/>
       <w:r>
         <w:t>Design</w:t>
       </w:r>
-      <w:bookmarkEnd w:id="10"/>
+      <w:bookmarkEnd w:id="8"/>
     </w:p>
     <w:p>
       <w:r>
@@ -5402,12 +5258,12 @@
       <w:pPr>
         <w:pStyle w:val="Heading2"/>
       </w:pPr>
-      <w:bookmarkStart w:id="11" w:name="_Toc128469671"/>
+      <w:bookmarkStart w:id="9" w:name="_Toc128489423"/>
       <w:r>
         <w:lastRenderedPageBreak/>
         <w:t>Define comparisons</w:t>
       </w:r>
-      <w:bookmarkEnd w:id="11"/>
+      <w:bookmarkEnd w:id="9"/>
     </w:p>
     <w:p>
       <w:r>
@@ -5607,7 +5463,7 @@
       <w:pPr>
         <w:pStyle w:val="Heading2"/>
       </w:pPr>
-      <w:bookmarkStart w:id="12" w:name="_Toc128469672"/>
+      <w:bookmarkStart w:id="10" w:name="_Toc128489424"/>
       <w:r>
         <w:t>Define c</w:t>
       </w:r>
@@ -5617,7 +5473,7 @@
       <w:r>
         <w:t xml:space="preserve"> per endpoint</w:t>
       </w:r>
-      <w:bookmarkEnd w:id="12"/>
+      <w:bookmarkEnd w:id="10"/>
     </w:p>
     <w:p>
       <w:r>
@@ -5708,11 +5564,11 @@
       <w:pPr>
         <w:pStyle w:val="Heading2"/>
       </w:pPr>
-      <w:bookmarkStart w:id="13" w:name="_Toc128469673"/>
+      <w:bookmarkStart w:id="11" w:name="_Toc128489425"/>
       <w:r>
         <w:t>Additional means</w:t>
       </w:r>
-      <w:bookmarkEnd w:id="13"/>
+      <w:bookmarkEnd w:id="11"/>
     </w:p>
     <w:p>
       <w:r>
@@ -6963,11 +6819,11 @@
       <w:pPr>
         <w:pStyle w:val="Heading2"/>
       </w:pPr>
-      <w:bookmarkStart w:id="14" w:name="_Toc128469674"/>
+      <w:bookmarkStart w:id="12" w:name="_Toc128489426"/>
       <w:r>
         <w:t>Block modifiers</w:t>
       </w:r>
-      <w:bookmarkEnd w:id="14"/>
+      <w:bookmarkEnd w:id="12"/>
     </w:p>
     <w:p>
       <w:r>
@@ -7068,12 +6924,12 @@
       <w:pPr>
         <w:pStyle w:val="Heading2"/>
       </w:pPr>
-      <w:bookmarkStart w:id="15" w:name="_Toc128469675"/>
+      <w:bookmarkStart w:id="13" w:name="_Toc128489427"/>
       <w:r>
         <w:lastRenderedPageBreak/>
         <w:t>Analysis</w:t>
       </w:r>
-      <w:bookmarkEnd w:id="15"/>
+      <w:bookmarkEnd w:id="13"/>
     </w:p>
     <w:p>
       <w:r>
@@ -8058,11 +7914,11 @@
       <w:pPr>
         <w:pStyle w:val="Heading2"/>
       </w:pPr>
-      <w:bookmarkStart w:id="16" w:name="_Toc128469676"/>
+      <w:bookmarkStart w:id="14" w:name="_Toc128489428"/>
       <w:r>
         <w:t>Output</w:t>
       </w:r>
-      <w:bookmarkEnd w:id="16"/>
+      <w:bookmarkEnd w:id="14"/>
     </w:p>
     <w:p>
       <w:r>
@@ -8127,11 +7983,11 @@
       <w:pPr>
         <w:pStyle w:val="Heading2"/>
       </w:pPr>
-      <w:bookmarkStart w:id="17" w:name="_Toc128469677"/>
+      <w:bookmarkStart w:id="15" w:name="_Toc128489429"/>
       <w:r>
         <w:t>Results per comparison</w:t>
       </w:r>
-      <w:bookmarkEnd w:id="17"/>
+      <w:bookmarkEnd w:id="15"/>
     </w:p>
     <w:p>
       <w:r>
@@ -8210,11 +8066,11 @@
       <w:pPr>
         <w:pStyle w:val="Heading2"/>
       </w:pPr>
-      <w:bookmarkStart w:id="18" w:name="_Toc128469678"/>
+      <w:bookmarkStart w:id="16" w:name="_Toc128489430"/>
       <w:r>
         <w:t>Combined results</w:t>
       </w:r>
-      <w:bookmarkEnd w:id="18"/>
+      <w:bookmarkEnd w:id="16"/>
     </w:p>
     <w:p>
       <w:r>
@@ -8389,12 +8245,12 @@
       <w:pPr>
         <w:pStyle w:val="Heading1"/>
       </w:pPr>
-      <w:bookmarkStart w:id="19" w:name="_Toc128469679"/>
+      <w:bookmarkStart w:id="17" w:name="_Toc128489431"/>
       <w:r>
         <w:lastRenderedPageBreak/>
         <w:t>Troubleshooting</w:t>
       </w:r>
-      <w:bookmarkEnd w:id="19"/>
+      <w:bookmarkEnd w:id="17"/>
     </w:p>
     <w:p>
       <w:r>
@@ -8471,11 +8327,11 @@
         </w:numPr>
         <w:ind w:left="432" w:hanging="432"/>
       </w:pPr>
-      <w:bookmarkStart w:id="20" w:name="_Toc128469680"/>
+      <w:bookmarkStart w:id="18" w:name="_Toc128489432"/>
       <w:r>
         <w:t>References</w:t>
       </w:r>
-      <w:bookmarkEnd w:id="20"/>
+      <w:bookmarkEnd w:id="18"/>
     </w:p>
     <w:p>
       <w:pPr>
@@ -9309,47 +9165,17 @@
         </w:rPr>
         <w:t xml:space="preserve"> </w:t>
       </w:r>
-      <w:proofErr w:type="spellStart"/>
       <w:r>
         <w:rPr>
           <w:lang w:val="nl-NL"/>
         </w:rPr>
-        <w:t>Recommendations</w:t>
-      </w:r>
-      <w:proofErr w:type="spellEnd"/>
+        <w:t xml:space="preserve">Recommendations </w:t>
+      </w:r>
       <w:r>
         <w:rPr>
           <w:lang w:val="nl-NL"/>
         </w:rPr>
-        <w:t xml:space="preserve"> </w:t>
-      </w:r>
-      <w:proofErr w:type="spellStart"/>
-      <w:r>
-        <w:rPr>
-          <w:lang w:val="nl-NL"/>
-        </w:rPr>
-        <w:t>according</w:t>
-      </w:r>
-      <w:proofErr w:type="spellEnd"/>
-      <w:r>
-        <w:rPr>
-          <w:lang w:val="nl-NL"/>
-        </w:rPr>
-        <w:t xml:space="preserve"> to AMIGA protocol, </w:t>
-      </w:r>
-      <w:proofErr w:type="spellStart"/>
-      <w:r>
-        <w:rPr>
-          <w:lang w:val="nl-NL"/>
-        </w:rPr>
-        <w:t>see</w:t>
-      </w:r>
-      <w:proofErr w:type="spellEnd"/>
-      <w:r>
-        <w:rPr>
-          <w:lang w:val="nl-NL"/>
-        </w:rPr>
-        <w:t xml:space="preserve"> van der Voet &amp; Goedhart (201</w:t>
+        <w:t>according to AMIGA protocol, see van der Voet &amp; Goedhart (201</w:t>
       </w:r>
       <w:r>
         <w:rPr>
@@ -11921,6 +11747,25 @@
       <w:ind w:left="220"/>
     </w:pPr>
   </w:style>
+  <w:style w:type="paragraph" w:styleId="TOC3">
+    <w:name w:val="toc 3"/>
+    <w:basedOn w:val="Normal"/>
+    <w:next w:val="Normal"/>
+    <w:autoRedefine/>
+    <w:uiPriority w:val="39"/>
+    <w:unhideWhenUsed/>
+    <w:rsid w:val="00D84050"/>
+    <w:pPr>
+      <w:spacing w:after="100" w:line="259" w:lineRule="auto"/>
+      <w:ind w:left="440"/>
+      <w:jc w:val="left"/>
+    </w:pPr>
+    <w:rPr>
+      <w:rFonts w:asciiTheme="minorHAnsi" w:hAnsiTheme="minorHAnsi" w:cs="Times New Roman"/>
+      <w:szCs w:val="22"/>
+      <w:lang w:val="en-US"/>
+    </w:rPr>
+  </w:style>
 </w:styles>
 </file>
 

</xml_diff>